<commit_message>
Edited task 1 word doc
</commit_message>
<xml_diff>
--- a/Milestone1/Milestone1.docx
+++ b/Milestone1/Milestone1.docx
@@ -664,7 +664,29 @@
         </w:rPr>
       </w:pPr>
       <w:r>
-        <w:t>Uses 2x 18650 3.7V batteries in series.</w:t>
+        <w:t xml:space="preserve">Must use batteries to power the entire system using batteries. </w:t>
+      </w:r>
+    </w:p>
+    <w:p>
+      <w:pPr>
+        <w:pStyle w:val="ListParagraph"/>
+        <w:numPr>
+          <w:ilvl w:val="0"/>
+          <w:numId w:val="67"/>
+        </w:numPr>
+        <w:rPr>
+          <w:sz w:val="28"/>
+          <w:szCs w:val="28"/>
+          <w:u w:val="single"/>
+        </w:rPr>
+      </w:pPr>
+      <w:r>
+        <w:rPr>
+          <w:sz w:val="28"/>
+          <w:szCs w:val="28"/>
+          <w:u w:val="single"/>
+        </w:rPr>
+        <w:t>Microcontroller</w:t>
       </w:r>
     </w:p>
     <w:p>
@@ -681,7 +703,7 @@
         </w:rPr>
       </w:pPr>
       <w:r>
-        <w:t>Must output a max of 5V.</w:t>
+        <w:t>Must interface between power and sensing.</w:t>
       </w:r>
     </w:p>
     <w:p>
@@ -698,8 +720,52 @@
         </w:rPr>
       </w:pPr>
       <w:r>
-        <w:t>Outputs 3.3V and 5V.</w:t>
-      </w:r>
+        <w:t>Must operate between 5V and 3.3V</w:t>
+      </w:r>
+    </w:p>
+    <w:p>
+      <w:pPr>
+        <w:pStyle w:val="ListParagraph"/>
+        <w:numPr>
+          <w:ilvl w:val="1"/>
+          <w:numId w:val="67"/>
+        </w:numPr>
+        <w:rPr>
+          <w:sz w:val="28"/>
+          <w:szCs w:val="28"/>
+          <w:u w:val="single"/>
+        </w:rPr>
+      </w:pPr>
+      <w:r>
+        <w:t xml:space="preserve">Must have a fast response time to accurately follow the </w:t>
+      </w:r>
+      <w:proofErr w:type="gramStart"/>
+      <w:r>
+        <w:t>mase</w:t>
+      </w:r>
+      <w:proofErr w:type="gramEnd"/>
+    </w:p>
+    <w:p>
+      <w:pPr>
+        <w:pStyle w:val="ListParagraph"/>
+        <w:numPr>
+          <w:ilvl w:val="1"/>
+          <w:numId w:val="67"/>
+        </w:numPr>
+        <w:rPr>
+          <w:sz w:val="28"/>
+          <w:szCs w:val="28"/>
+          <w:u w:val="single"/>
+        </w:rPr>
+      </w:pPr>
+      <w:r>
+        <w:t xml:space="preserve">Must be able to store data about the </w:t>
+      </w:r>
+      <w:proofErr w:type="gramStart"/>
+      <w:r>
+        <w:t>mase</w:t>
+      </w:r>
+      <w:proofErr w:type="gramEnd"/>
     </w:p>
     <w:p>
       <w:pPr>
@@ -720,7 +786,7 @@
           <w:szCs w:val="28"/>
           <w:u w:val="single"/>
         </w:rPr>
-        <w:t>Microcontroller</w:t>
+        <w:t>Sensing</w:t>
       </w:r>
     </w:p>
     <w:p>
@@ -737,7 +803,51 @@
         </w:rPr>
       </w:pPr>
       <w:r>
-        <w:t>Must interface between power and sensing.</w:t>
+        <w:rPr>
+          <w:sz w:val="28"/>
+          <w:szCs w:val="28"/>
+          <w:u w:val="single"/>
+        </w:rPr>
+        <w:t>Line-Following</w:t>
+      </w:r>
+    </w:p>
+    <w:p>
+      <w:pPr>
+        <w:pStyle w:val="ListParagraph"/>
+        <w:numPr>
+          <w:ilvl w:val="2"/>
+          <w:numId w:val="67"/>
+        </w:numPr>
+        <w:rPr>
+          <w:sz w:val="28"/>
+          <w:szCs w:val="28"/>
+          <w:u w:val="single"/>
+        </w:rPr>
+      </w:pPr>
+      <w:r>
+        <w:t xml:space="preserve">It must be able to detect a </w:t>
+      </w:r>
+      <w:proofErr w:type="gramStart"/>
+      <w:r>
+        <w:t>line</w:t>
+      </w:r>
+      <w:proofErr w:type="gramEnd"/>
+    </w:p>
+    <w:p>
+      <w:pPr>
+        <w:pStyle w:val="ListParagraph"/>
+        <w:numPr>
+          <w:ilvl w:val="2"/>
+          <w:numId w:val="67"/>
+        </w:numPr>
+        <w:rPr>
+          <w:sz w:val="28"/>
+          <w:szCs w:val="28"/>
+          <w:u w:val="single"/>
+        </w:rPr>
+      </w:pPr>
+      <w:r>
+        <w:t>Orientation with respect to a line</w:t>
       </w:r>
     </w:p>
     <w:p>
@@ -754,8 +864,35 @@
         </w:rPr>
       </w:pPr>
       <w:r>
-        <w:t>Must operate between 5V and 3.3V</w:t>
-      </w:r>
+        <w:rPr>
+          <w:sz w:val="28"/>
+          <w:szCs w:val="28"/>
+          <w:u w:val="single"/>
+        </w:rPr>
+        <w:t>Ultrasonic</w:t>
+      </w:r>
+    </w:p>
+    <w:p>
+      <w:pPr>
+        <w:pStyle w:val="ListParagraph"/>
+        <w:numPr>
+          <w:ilvl w:val="2"/>
+          <w:numId w:val="67"/>
+        </w:numPr>
+        <w:rPr>
+          <w:sz w:val="28"/>
+          <w:szCs w:val="28"/>
+          <w:u w:val="single"/>
+        </w:rPr>
+      </w:pPr>
+      <w:r>
+        <w:t xml:space="preserve">Must detect distance to an </w:t>
+      </w:r>
+      <w:proofErr w:type="gramStart"/>
+      <w:r>
+        <w:t>object</w:t>
+      </w:r>
+      <w:proofErr w:type="gramEnd"/>
     </w:p>
     <w:p>
       <w:pPr>
@@ -771,78 +908,12 @@
         </w:rPr>
       </w:pPr>
       <w:r>
-        <w:t xml:space="preserve">Must have a fast response time to accurately follow the </w:t>
-      </w:r>
-      <w:proofErr w:type="gramStart"/>
-      <w:r>
-        <w:t>mase</w:t>
-      </w:r>
-      <w:proofErr w:type="gramEnd"/>
-    </w:p>
-    <w:p>
-      <w:pPr>
-        <w:pStyle w:val="ListParagraph"/>
-        <w:numPr>
-          <w:ilvl w:val="1"/>
-          <w:numId w:val="67"/>
-        </w:numPr>
-        <w:rPr>
-          <w:sz w:val="28"/>
-          <w:szCs w:val="28"/>
-          <w:u w:val="single"/>
-        </w:rPr>
-      </w:pPr>
-      <w:r>
-        <w:t xml:space="preserve">Must be able to store data about the </w:t>
-      </w:r>
-      <w:proofErr w:type="gramStart"/>
-      <w:r>
-        <w:t>mase</w:t>
-      </w:r>
-      <w:proofErr w:type="gramEnd"/>
-    </w:p>
-    <w:p>
-      <w:pPr>
-        <w:pStyle w:val="ListParagraph"/>
-        <w:numPr>
-          <w:ilvl w:val="0"/>
-          <w:numId w:val="67"/>
-        </w:numPr>
-        <w:rPr>
-          <w:sz w:val="28"/>
-          <w:szCs w:val="28"/>
-          <w:u w:val="single"/>
-        </w:rPr>
-      </w:pPr>
-      <w:r>
-        <w:rPr>
-          <w:sz w:val="28"/>
-          <w:szCs w:val="28"/>
-          <w:u w:val="single"/>
-        </w:rPr>
-        <w:t>Sensing</w:t>
-      </w:r>
-    </w:p>
-    <w:p>
-      <w:pPr>
-        <w:pStyle w:val="ListParagraph"/>
-        <w:numPr>
-          <w:ilvl w:val="1"/>
-          <w:numId w:val="67"/>
-        </w:numPr>
-        <w:rPr>
-          <w:sz w:val="28"/>
-          <w:szCs w:val="28"/>
-          <w:u w:val="single"/>
-        </w:rPr>
-      </w:pPr>
-      <w:r>
-        <w:rPr>
-          <w:sz w:val="28"/>
-          <w:szCs w:val="28"/>
-          <w:u w:val="single"/>
-        </w:rPr>
-        <w:t>Line-Following</w:t>
+        <w:rPr>
+          <w:sz w:val="28"/>
+          <w:szCs w:val="28"/>
+          <w:u w:val="single"/>
+        </w:rPr>
+        <w:t>Rotation sensor</w:t>
       </w:r>
     </w:p>
     <w:p>
@@ -859,20 +930,40 @@
         </w:rPr>
       </w:pPr>
       <w:r>
-        <w:t xml:space="preserve">It must be able to detect a </w:t>
-      </w:r>
-      <w:proofErr w:type="gramStart"/>
-      <w:r>
-        <w:t>line</w:t>
-      </w:r>
-      <w:proofErr w:type="gramEnd"/>
+        <w:t xml:space="preserve">Must detect number of rotations of the wheel. </w:t>
+      </w:r>
+    </w:p>
+    <w:p>
+      <w:pPr>
+        <w:rPr>
+          <w:sz w:val="28"/>
+          <w:szCs w:val="28"/>
+          <w:u w:val="single"/>
+        </w:rPr>
+      </w:pPr>
+      <w:r>
+        <w:rPr>
+          <w:sz w:val="28"/>
+          <w:szCs w:val="28"/>
+          <w:u w:val="single"/>
+        </w:rPr>
+        <w:t xml:space="preserve">Subsystem and Sub-subsystems </w:t>
+      </w:r>
+      <w:r>
+        <w:rPr>
+          <w:sz w:val="28"/>
+          <w:szCs w:val="28"/>
+          <w:u w:val="single"/>
+        </w:rPr>
+        <w:t xml:space="preserve">Specifications </w:t>
+      </w:r>
     </w:p>
     <w:p>
       <w:pPr>
         <w:pStyle w:val="ListParagraph"/>
         <w:numPr>
-          <w:ilvl w:val="2"/>
-          <w:numId w:val="67"/>
+          <w:ilvl w:val="0"/>
+          <w:numId w:val="68"/>
         </w:numPr>
         <w:rPr>
           <w:sz w:val="28"/>
@@ -881,7 +972,12 @@
         </w:rPr>
       </w:pPr>
       <w:r>
-        <w:t>Orientation with respect to a line</w:t>
+        <w:rPr>
+          <w:sz w:val="28"/>
+          <w:szCs w:val="28"/>
+          <w:u w:val="single"/>
+        </w:rPr>
+        <w:t xml:space="preserve">Power </w:t>
       </w:r>
     </w:p>
     <w:p>
@@ -889,7 +985,7 @@
         <w:pStyle w:val="ListParagraph"/>
         <w:numPr>
           <w:ilvl w:val="1"/>
-          <w:numId w:val="67"/>
+          <w:numId w:val="68"/>
         </w:numPr>
         <w:rPr>
           <w:sz w:val="28"/>
@@ -898,42 +994,15 @@
         </w:rPr>
       </w:pPr>
       <w:r>
-        <w:rPr>
-          <w:sz w:val="28"/>
-          <w:szCs w:val="28"/>
-          <w:u w:val="single"/>
-        </w:rPr>
-        <w:t>Ultrasonic</w:t>
-      </w:r>
-    </w:p>
-    <w:p>
-      <w:pPr>
-        <w:pStyle w:val="ListParagraph"/>
-        <w:numPr>
-          <w:ilvl w:val="2"/>
-          <w:numId w:val="67"/>
-        </w:numPr>
-        <w:rPr>
-          <w:sz w:val="28"/>
-          <w:szCs w:val="28"/>
-          <w:u w:val="single"/>
-        </w:rPr>
-      </w:pPr>
-      <w:r>
-        <w:t xml:space="preserve">Must detect distance to an </w:t>
-      </w:r>
-      <w:proofErr w:type="gramStart"/>
-      <w:r>
-        <w:t>object</w:t>
-      </w:r>
-      <w:proofErr w:type="gramEnd"/>
+        <w:t>Uses 2x 18650 3.7V batteries in series.</w:t>
+      </w:r>
     </w:p>
     <w:p>
       <w:pPr>
         <w:pStyle w:val="ListParagraph"/>
         <w:numPr>
           <w:ilvl w:val="1"/>
-          <w:numId w:val="67"/>
+          <w:numId w:val="68"/>
         </w:numPr>
         <w:rPr>
           <w:sz w:val="28"/>
@@ -942,20 +1011,15 @@
         </w:rPr>
       </w:pPr>
       <w:r>
-        <w:rPr>
-          <w:sz w:val="28"/>
-          <w:szCs w:val="28"/>
-          <w:u w:val="single"/>
-        </w:rPr>
-        <w:t>Rotation sensor</w:t>
+        <w:t>Must output a max of 5V.</w:t>
       </w:r>
     </w:p>
     <w:p>
       <w:pPr>
         <w:pStyle w:val="ListParagraph"/>
         <w:numPr>
-          <w:ilvl w:val="2"/>
-          <w:numId w:val="67"/>
+          <w:ilvl w:val="1"/>
+          <w:numId w:val="68"/>
         </w:numPr>
         <w:rPr>
           <w:sz w:val="28"/>
@@ -964,33 +1028,136 @@
         </w:rPr>
       </w:pPr>
       <w:r>
-        <w:t xml:space="preserve">Must detect number of rotations of the wheel. </w:t>
-      </w:r>
-    </w:p>
-    <w:p>
-      <w:pPr>
-        <w:rPr>
-          <w:sz w:val="28"/>
-          <w:szCs w:val="28"/>
-          <w:u w:val="single"/>
-        </w:rPr>
-      </w:pPr>
-      <w:r>
-        <w:rPr>
-          <w:sz w:val="28"/>
-          <w:szCs w:val="28"/>
-          <w:u w:val="single"/>
-        </w:rPr>
-        <w:t xml:space="preserve">Subsystem and Sub-subsystems </w:t>
-      </w:r>
-      <w:r>
-        <w:rPr>
-          <w:sz w:val="28"/>
-          <w:szCs w:val="28"/>
-          <w:u w:val="single"/>
-        </w:rPr>
-        <w:t xml:space="preserve">Specifications </w:t>
-      </w:r>
+        <w:t>Outputs 3.3V and 5V.</w:t>
+      </w:r>
+    </w:p>
+    <w:p>
+      <w:pPr>
+        <w:pStyle w:val="ListParagraph"/>
+        <w:numPr>
+          <w:ilvl w:val="0"/>
+          <w:numId w:val="68"/>
+        </w:numPr>
+        <w:rPr>
+          <w:sz w:val="28"/>
+          <w:szCs w:val="28"/>
+          <w:u w:val="single"/>
+        </w:rPr>
+      </w:pPr>
+      <w:r>
+        <w:rPr>
+          <w:sz w:val="28"/>
+          <w:szCs w:val="28"/>
+          <w:u w:val="single"/>
+        </w:rPr>
+        <w:t>Microcontroller</w:t>
+      </w:r>
+      <w:r>
+        <w:rPr>
+          <w:sz w:val="28"/>
+          <w:szCs w:val="28"/>
+          <w:u w:val="single"/>
+        </w:rPr>
+        <w:t xml:space="preserve">    </w:t>
+      </w:r>
+    </w:p>
+    <w:p>
+      <w:pPr>
+        <w:pStyle w:val="ListParagraph"/>
+        <w:numPr>
+          <w:ilvl w:val="1"/>
+          <w:numId w:val="68"/>
+        </w:numPr>
+        <w:rPr>
+          <w:color w:val="FF0000"/>
+          <w:sz w:val="28"/>
+          <w:szCs w:val="28"/>
+          <w:u w:val="single"/>
+        </w:rPr>
+      </w:pPr>
+      <w:r>
+        <w:rPr>
+          <w:color w:val="FF0000"/>
+          <w:sz w:val="28"/>
+          <w:szCs w:val="28"/>
+          <w:u w:val="single"/>
+        </w:rPr>
+        <w:t>Jack</w:t>
+      </w:r>
+    </w:p>
+    <w:p>
+      <w:pPr>
+        <w:pStyle w:val="ListParagraph"/>
+        <w:numPr>
+          <w:ilvl w:val="0"/>
+          <w:numId w:val="68"/>
+        </w:numPr>
+        <w:rPr>
+          <w:sz w:val="28"/>
+          <w:szCs w:val="28"/>
+          <w:u w:val="single"/>
+        </w:rPr>
+      </w:pPr>
+      <w:r>
+        <w:rPr>
+          <w:sz w:val="28"/>
+          <w:szCs w:val="28"/>
+          <w:u w:val="single"/>
+        </w:rPr>
+        <w:t>Sensing</w:t>
+      </w:r>
+    </w:p>
+    <w:p>
+      <w:pPr>
+        <w:pStyle w:val="ListParagraph"/>
+        <w:numPr>
+          <w:ilvl w:val="1"/>
+          <w:numId w:val="68"/>
+        </w:numPr>
+        <w:rPr>
+          <w:color w:val="FF0000"/>
+          <w:sz w:val="28"/>
+          <w:szCs w:val="28"/>
+          <w:u w:val="single"/>
+        </w:rPr>
+      </w:pPr>
+      <w:r>
+        <w:rPr>
+          <w:color w:val="FF0000"/>
+          <w:sz w:val="28"/>
+          <w:szCs w:val="28"/>
+          <w:u w:val="single"/>
+        </w:rPr>
+        <w:t>Jack</w:t>
+      </w:r>
+    </w:p>
+    <w:p>
+      <w:pPr>
+        <w:ind w:left="360"/>
+        <w:rPr>
+          <w:sz w:val="28"/>
+          <w:szCs w:val="28"/>
+          <w:u w:val="single"/>
+        </w:rPr>
+      </w:pPr>
+    </w:p>
+    <w:p>
+      <w:pPr>
+        <w:rPr>
+          <w:sz w:val="28"/>
+          <w:szCs w:val="28"/>
+          <w:u w:val="single"/>
+        </w:rPr>
+      </w:pPr>
+    </w:p>
+    <w:p>
+      <w:pPr>
+        <w:rPr>
+          <w:sz w:val="28"/>
+          <w:szCs w:val="28"/>
+          <w:u w:val="single"/>
+        </w:rPr>
+      </w:pPr>
     </w:p>
     <w:p>
       <w:pPr>
@@ -1011,6 +1178,30 @@
     </w:p>
     <w:p>
       <w:pPr>
+        <w:pStyle w:val="ListParagraph"/>
+        <w:numPr>
+          <w:ilvl w:val="0"/>
+          <w:numId w:val="68"/>
+        </w:numPr>
+        <w:rPr>
+          <w:color w:val="2F5496" w:themeColor="accent1" w:themeShade="BF"/>
+          <w:sz w:val="28"/>
+          <w:szCs w:val="28"/>
+          <w:u w:val="single"/>
+        </w:rPr>
+      </w:pPr>
+      <w:r>
+        <w:rPr>
+          <w:color w:val="2F5496" w:themeColor="accent1" w:themeShade="BF"/>
+          <w:sz w:val="28"/>
+          <w:szCs w:val="28"/>
+          <w:u w:val="single"/>
+        </w:rPr>
+        <w:t>Jake</w:t>
+      </w:r>
+    </w:p>
+    <w:p>
+      <w:pPr>
         <w:rPr>
           <w:sz w:val="28"/>
           <w:szCs w:val="28"/>
@@ -1038,11 +1229,21 @@
     <w:p>
       <w:pPr>
         <w:rPr>
-          <w:sz w:val="28"/>
-          <w:szCs w:val="28"/>
-          <w:u w:val="single"/>
-        </w:rPr>
-      </w:pPr>
+          <w:color w:val="FF0000"/>
+          <w:sz w:val="28"/>
+          <w:szCs w:val="28"/>
+          <w:u w:val="single"/>
+        </w:rPr>
+      </w:pPr>
+      <w:r>
+        <w:rPr>
+          <w:color w:val="FF0000"/>
+          <w:sz w:val="28"/>
+          <w:szCs w:val="28"/>
+          <w:u w:val="single"/>
+        </w:rPr>
+        <w:t>Jack</w:t>
+      </w:r>
     </w:p>
     <w:p>
       <w:pPr>
@@ -1052,192 +1253,192 @@
           <w:u w:val="single"/>
         </w:rPr>
       </w:pPr>
-      <w:proofErr w:type="spellStart"/>
-      <w:r>
+    </w:p>
+    <w:p>
+      <w:pPr>
         <w:rPr>
           <w:sz w:val="32"/>
           <w:szCs w:val="32"/>
           <w:u w:val="single"/>
         </w:rPr>
-        <w:t>Acceptence</w:t>
-      </w:r>
-      <w:proofErr w:type="spellEnd"/>
+      </w:pPr>
+      <w:proofErr w:type="spellStart"/>
       <w:r>
         <w:rPr>
           <w:sz w:val="32"/>
           <w:szCs w:val="32"/>
           <w:u w:val="single"/>
         </w:rPr>
-        <w:t xml:space="preserve"> Test Procedure</w:t>
-      </w:r>
-    </w:p>
-    <w:p>
-      <w:pPr>
-        <w:rPr>
-          <w:sz w:val="28"/>
-          <w:szCs w:val="28"/>
-          <w:u w:val="single"/>
-        </w:rPr>
-      </w:pPr>
-    </w:p>
-    <w:p>
-      <w:pPr>
-        <w:rPr>
-          <w:sz w:val="28"/>
-          <w:szCs w:val="28"/>
-          <w:u w:val="single"/>
-        </w:rPr>
-      </w:pPr>
-      <w:r>
-        <w:rPr>
-          <w:sz w:val="28"/>
-          <w:szCs w:val="28"/>
-          <w:u w:val="single"/>
-        </w:rPr>
-        <w:lastRenderedPageBreak/>
-        <w:t xml:space="preserve">Figures of merit based on which you would validate your final </w:t>
-      </w:r>
-      <w:proofErr w:type="gramStart"/>
-      <w:r>
-        <w:rPr>
-          <w:sz w:val="28"/>
-          <w:szCs w:val="28"/>
-          <w:u w:val="single"/>
-        </w:rPr>
-        <w:t>design</w:t>
-      </w:r>
-      <w:proofErr w:type="gramEnd"/>
-      <w:r>
-        <w:rPr>
-          <w:sz w:val="28"/>
-          <w:szCs w:val="28"/>
-          <w:u w:val="single"/>
-        </w:rPr>
-        <w:t xml:space="preserve"> </w:t>
-      </w:r>
-    </w:p>
-    <w:p>
-      <w:pPr>
-        <w:rPr>
-          <w:sz w:val="28"/>
-          <w:szCs w:val="28"/>
-          <w:u w:val="single"/>
-        </w:rPr>
-      </w:pPr>
-    </w:p>
-    <w:p>
-      <w:pPr>
-        <w:rPr>
-          <w:sz w:val="28"/>
-          <w:szCs w:val="28"/>
-          <w:u w:val="single"/>
-        </w:rPr>
-      </w:pPr>
-      <w:r>
-        <w:rPr>
-          <w:sz w:val="28"/>
-          <w:szCs w:val="28"/>
-          <w:u w:val="single"/>
-        </w:rPr>
-        <w:t xml:space="preserve">Experiment design to test these figures of </w:t>
-      </w:r>
-      <w:proofErr w:type="gramStart"/>
-      <w:r>
-        <w:rPr>
-          <w:sz w:val="28"/>
-          <w:szCs w:val="28"/>
-          <w:u w:val="single"/>
-        </w:rPr>
-        <w:t>merit</w:t>
-      </w:r>
-      <w:proofErr w:type="gramEnd"/>
-      <w:r>
-        <w:rPr>
-          <w:sz w:val="28"/>
-          <w:szCs w:val="28"/>
-          <w:u w:val="single"/>
-        </w:rPr>
-        <w:t xml:space="preserve"> </w:t>
-      </w:r>
-    </w:p>
-    <w:p>
-      <w:pPr>
-        <w:rPr>
-          <w:sz w:val="28"/>
-          <w:szCs w:val="28"/>
-          <w:u w:val="single"/>
-        </w:rPr>
-      </w:pPr>
-    </w:p>
-    <w:p>
-      <w:pPr>
-        <w:rPr>
-          <w:sz w:val="28"/>
-          <w:szCs w:val="28"/>
-          <w:u w:val="single"/>
-        </w:rPr>
-      </w:pPr>
-      <w:proofErr w:type="spellStart"/>
-      <w:r>
-        <w:rPr>
-          <w:sz w:val="28"/>
-          <w:szCs w:val="28"/>
-          <w:u w:val="single"/>
-        </w:rPr>
-        <w:t>Acceptible</w:t>
+        <w:t>Acceptence</w:t>
       </w:r>
       <w:proofErr w:type="spellEnd"/>
       <w:r>
-        <w:rPr>
-          <w:sz w:val="28"/>
-          <w:szCs w:val="28"/>
-          <w:u w:val="single"/>
-        </w:rPr>
-        <w:t xml:space="preserve"> performance definition </w:t>
-      </w:r>
-    </w:p>
-    <w:p>
-      <w:pPr>
-        <w:rPr>
-          <w:sz w:val="28"/>
-          <w:szCs w:val="28"/>
-          <w:u w:val="single"/>
-        </w:rPr>
-      </w:pPr>
-    </w:p>
-    <w:p>
-      <w:pPr>
         <w:rPr>
           <w:sz w:val="32"/>
           <w:szCs w:val="32"/>
           <w:u w:val="single"/>
         </w:rPr>
-      </w:pPr>
+        <w:t xml:space="preserve"> Test Procedure</w:t>
+      </w:r>
       <w:r>
         <w:rPr>
           <w:sz w:val="32"/>
           <w:szCs w:val="32"/>
           <w:u w:val="single"/>
         </w:rPr>
-        <w:t xml:space="preserve">Development Timeline </w:t>
-      </w:r>
-    </w:p>
-    <w:p>
-      <w:pPr>
-        <w:rPr>
+        <w:t xml:space="preserve"> </w:t>
+      </w:r>
+    </w:p>
+    <w:p>
+      <w:pPr>
+        <w:rPr>
+          <w:color w:val="2F5496" w:themeColor="accent1" w:themeShade="BF"/>
           <w:sz w:val="32"/>
           <w:szCs w:val="32"/>
           <w:u w:val="single"/>
         </w:rPr>
       </w:pPr>
-    </w:p>
-    <w:p>
-      <w:pPr>
-        <w:rPr>
+      <w:r>
+        <w:rPr>
+          <w:color w:val="2F5496" w:themeColor="accent1" w:themeShade="BF"/>
           <w:sz w:val="32"/>
           <w:szCs w:val="32"/>
           <w:u w:val="single"/>
         </w:rPr>
+        <w:t>Jake</w:t>
+      </w:r>
+    </w:p>
+    <w:p>
+      <w:pPr>
+        <w:rPr>
+          <w:sz w:val="28"/>
+          <w:szCs w:val="28"/>
+          <w:u w:val="single"/>
+        </w:rPr>
+      </w:pPr>
+    </w:p>
+    <w:p>
+      <w:pPr>
+        <w:rPr>
+          <w:sz w:val="28"/>
+          <w:szCs w:val="28"/>
+          <w:u w:val="single"/>
+        </w:rPr>
+      </w:pPr>
+      <w:r>
+        <w:rPr>
+          <w:sz w:val="28"/>
+          <w:szCs w:val="28"/>
+          <w:u w:val="single"/>
+        </w:rPr>
+        <w:t xml:space="preserve">Figures of merit based on which you would validate your final </w:t>
+      </w:r>
+      <w:proofErr w:type="gramStart"/>
+      <w:r>
+        <w:rPr>
+          <w:sz w:val="28"/>
+          <w:szCs w:val="28"/>
+          <w:u w:val="single"/>
+        </w:rPr>
+        <w:t>design</w:t>
+      </w:r>
+      <w:proofErr w:type="gramEnd"/>
+      <w:r>
+        <w:rPr>
+          <w:sz w:val="28"/>
+          <w:szCs w:val="28"/>
+          <w:u w:val="single"/>
+        </w:rPr>
+        <w:t xml:space="preserve"> </w:t>
+      </w:r>
+    </w:p>
+    <w:p>
+      <w:pPr>
+        <w:rPr>
+          <w:sz w:val="28"/>
+          <w:szCs w:val="28"/>
+          <w:u w:val="single"/>
+        </w:rPr>
+      </w:pPr>
+    </w:p>
+    <w:p>
+      <w:pPr>
+        <w:rPr>
+          <w:sz w:val="28"/>
+          <w:szCs w:val="28"/>
+          <w:u w:val="single"/>
+        </w:rPr>
+      </w:pPr>
+      <w:r>
+        <w:rPr>
+          <w:sz w:val="28"/>
+          <w:szCs w:val="28"/>
+          <w:u w:val="single"/>
+        </w:rPr>
+        <w:t xml:space="preserve">Experiment design to test these figures of </w:t>
+      </w:r>
+      <w:proofErr w:type="gramStart"/>
+      <w:r>
+        <w:rPr>
+          <w:sz w:val="28"/>
+          <w:szCs w:val="28"/>
+          <w:u w:val="single"/>
+        </w:rPr>
+        <w:t>merit</w:t>
+      </w:r>
+      <w:proofErr w:type="gramEnd"/>
+      <w:r>
+        <w:rPr>
+          <w:sz w:val="28"/>
+          <w:szCs w:val="28"/>
+          <w:u w:val="single"/>
+        </w:rPr>
+        <w:t xml:space="preserve"> </w:t>
+      </w:r>
+    </w:p>
+    <w:p>
+      <w:pPr>
+        <w:rPr>
+          <w:sz w:val="28"/>
+          <w:szCs w:val="28"/>
+          <w:u w:val="single"/>
+        </w:rPr>
+      </w:pPr>
+    </w:p>
+    <w:p>
+      <w:pPr>
+        <w:rPr>
+          <w:sz w:val="28"/>
+          <w:szCs w:val="28"/>
+          <w:u w:val="single"/>
+        </w:rPr>
+      </w:pPr>
+      <w:proofErr w:type="spellStart"/>
+      <w:r>
+        <w:rPr>
+          <w:sz w:val="28"/>
+          <w:szCs w:val="28"/>
+          <w:u w:val="single"/>
+        </w:rPr>
+        <w:t>Acceptible</w:t>
+      </w:r>
+      <w:proofErr w:type="spellEnd"/>
+      <w:r>
+        <w:rPr>
+          <w:sz w:val="28"/>
+          <w:szCs w:val="28"/>
+          <w:u w:val="single"/>
+        </w:rPr>
+        <w:t xml:space="preserve"> performance definition </w:t>
+      </w:r>
+    </w:p>
+    <w:p>
+      <w:pPr>
+        <w:rPr>
+          <w:sz w:val="28"/>
+          <w:szCs w:val="28"/>
+          <w:u w:val="single"/>
+        </w:rPr>
       </w:pPr>
     </w:p>
     <w:p>
@@ -1248,19 +1449,19 @@
           <w:u w:val="single"/>
         </w:rPr>
       </w:pPr>
-    </w:p>
-    <w:p>
-      <w:pPr>
+      <w:r>
         <w:rPr>
           <w:sz w:val="32"/>
           <w:szCs w:val="32"/>
           <w:u w:val="single"/>
         </w:rPr>
-      </w:pPr>
-    </w:p>
-    <w:p>
-      <w:pPr>
-        <w:rPr>
+        <w:t xml:space="preserve">Development Timeline </w:t>
+      </w:r>
+    </w:p>
+    <w:p>
+      <w:pPr>
+        <w:rPr>
+          <w:color w:val="2F5496" w:themeColor="accent1" w:themeShade="BF"/>
           <w:sz w:val="32"/>
           <w:szCs w:val="32"/>
           <w:u w:val="single"/>
@@ -1268,10 +1469,55 @@
       </w:pPr>
       <w:r>
         <w:rPr>
+          <w:color w:val="2F5496" w:themeColor="accent1" w:themeShade="BF"/>
           <w:sz w:val="32"/>
           <w:szCs w:val="32"/>
           <w:u w:val="single"/>
         </w:rPr>
+        <w:t>Kush</w:t>
+      </w:r>
+    </w:p>
+    <w:p>
+      <w:pPr>
+        <w:rPr>
+          <w:sz w:val="32"/>
+          <w:szCs w:val="32"/>
+          <w:u w:val="single"/>
+        </w:rPr>
+      </w:pPr>
+    </w:p>
+    <w:p>
+      <w:pPr>
+        <w:rPr>
+          <w:sz w:val="32"/>
+          <w:szCs w:val="32"/>
+          <w:u w:val="single"/>
+        </w:rPr>
+      </w:pPr>
+    </w:p>
+    <w:p>
+      <w:pPr>
+        <w:rPr>
+          <w:sz w:val="32"/>
+          <w:szCs w:val="32"/>
+          <w:u w:val="single"/>
+        </w:rPr>
+      </w:pPr>
+    </w:p>
+    <w:p>
+      <w:pPr>
+        <w:rPr>
+          <w:sz w:val="32"/>
+          <w:szCs w:val="32"/>
+          <w:u w:val="single"/>
+        </w:rPr>
+      </w:pPr>
+      <w:r>
+        <w:rPr>
+          <w:sz w:val="32"/>
+          <w:szCs w:val="32"/>
+          <w:u w:val="single"/>
+        </w:rPr>
         <w:t xml:space="preserve">References </w:t>
       </w:r>
     </w:p>
@@ -1301,15 +1547,34 @@
           <w:u w:val="single"/>
         </w:rPr>
       </w:pPr>
-    </w:p>
-    <w:p>
-      <w:pPr>
-        <w:rPr>
-          <w:sz w:val="28"/>
-          <w:szCs w:val="28"/>
-          <w:u w:val="single"/>
-        </w:rPr>
-      </w:pPr>
+      <w:r>
+        <w:rPr>
+          <w:sz w:val="28"/>
+          <w:szCs w:val="28"/>
+          <w:u w:val="single"/>
+        </w:rPr>
+        <w:lastRenderedPageBreak/>
+        <w:t xml:space="preserve">Circuit design KICAD </w:t>
+      </w:r>
+    </w:p>
+    <w:p>
+      <w:pPr>
+        <w:rPr>
+          <w:color w:val="FF0000"/>
+          <w:sz w:val="28"/>
+          <w:szCs w:val="28"/>
+          <w:u w:val="single"/>
+        </w:rPr>
+      </w:pPr>
+      <w:r>
+        <w:rPr>
+          <w:color w:val="FF0000"/>
+          <w:sz w:val="28"/>
+          <w:szCs w:val="28"/>
+          <w:u w:val="single"/>
+        </w:rPr>
+        <w:t>Kush</w:t>
+      </w:r>
     </w:p>
     <w:p>
       <w:pPr>
@@ -1848,6 +2113,119 @@
     </w:lvl>
   </w:abstractNum>
   <w:abstractNum w:abstractNumId="4" w15:restartNumberingAfterBreak="0">
+    <w:nsid w:val="299915DA"/>
+    <w:multiLevelType w:val="hybridMultilevel"/>
+    <w:tmpl w:val="7744E5C8"/>
+    <w:lvl w:ilvl="0" w:tplc="08090001">
+      <w:start w:val="1"/>
+      <w:numFmt w:val="bullet"/>
+      <w:lvlText w:val=""/>
+      <w:lvlJc w:val="left"/>
+      <w:pPr>
+        <w:ind w:left="720" w:hanging="360"/>
+      </w:pPr>
+      <w:rPr>
+        <w:rFonts w:ascii="Symbol" w:hAnsi="Symbol" w:hint="default"/>
+      </w:rPr>
+    </w:lvl>
+    <w:lvl w:ilvl="1" w:tplc="08090003">
+      <w:start w:val="1"/>
+      <w:numFmt w:val="bullet"/>
+      <w:lvlText w:val="o"/>
+      <w:lvlJc w:val="left"/>
+      <w:pPr>
+        <w:ind w:left="1440" w:hanging="360"/>
+      </w:pPr>
+      <w:rPr>
+        <w:rFonts w:ascii="Courier New" w:hAnsi="Courier New" w:cs="Courier New" w:hint="default"/>
+      </w:rPr>
+    </w:lvl>
+    <w:lvl w:ilvl="2" w:tplc="08090005" w:tentative="1">
+      <w:start w:val="1"/>
+      <w:numFmt w:val="bullet"/>
+      <w:lvlText w:val=""/>
+      <w:lvlJc w:val="left"/>
+      <w:pPr>
+        <w:ind w:left="2160" w:hanging="360"/>
+      </w:pPr>
+      <w:rPr>
+        <w:rFonts w:ascii="Wingdings" w:hAnsi="Wingdings" w:hint="default"/>
+      </w:rPr>
+    </w:lvl>
+    <w:lvl w:ilvl="3" w:tplc="08090001" w:tentative="1">
+      <w:start w:val="1"/>
+      <w:numFmt w:val="bullet"/>
+      <w:lvlText w:val=""/>
+      <w:lvlJc w:val="left"/>
+      <w:pPr>
+        <w:ind w:left="2880" w:hanging="360"/>
+      </w:pPr>
+      <w:rPr>
+        <w:rFonts w:ascii="Symbol" w:hAnsi="Symbol" w:hint="default"/>
+      </w:rPr>
+    </w:lvl>
+    <w:lvl w:ilvl="4" w:tplc="08090003" w:tentative="1">
+      <w:start w:val="1"/>
+      <w:numFmt w:val="bullet"/>
+      <w:lvlText w:val="o"/>
+      <w:lvlJc w:val="left"/>
+      <w:pPr>
+        <w:ind w:left="3600" w:hanging="360"/>
+      </w:pPr>
+      <w:rPr>
+        <w:rFonts w:ascii="Courier New" w:hAnsi="Courier New" w:cs="Courier New" w:hint="default"/>
+      </w:rPr>
+    </w:lvl>
+    <w:lvl w:ilvl="5" w:tplc="08090005" w:tentative="1">
+      <w:start w:val="1"/>
+      <w:numFmt w:val="bullet"/>
+      <w:lvlText w:val=""/>
+      <w:lvlJc w:val="left"/>
+      <w:pPr>
+        <w:ind w:left="4320" w:hanging="360"/>
+      </w:pPr>
+      <w:rPr>
+        <w:rFonts w:ascii="Wingdings" w:hAnsi="Wingdings" w:hint="default"/>
+      </w:rPr>
+    </w:lvl>
+    <w:lvl w:ilvl="6" w:tplc="08090001" w:tentative="1">
+      <w:start w:val="1"/>
+      <w:numFmt w:val="bullet"/>
+      <w:lvlText w:val=""/>
+      <w:lvlJc w:val="left"/>
+      <w:pPr>
+        <w:ind w:left="5040" w:hanging="360"/>
+      </w:pPr>
+      <w:rPr>
+        <w:rFonts w:ascii="Symbol" w:hAnsi="Symbol" w:hint="default"/>
+      </w:rPr>
+    </w:lvl>
+    <w:lvl w:ilvl="7" w:tplc="08090003" w:tentative="1">
+      <w:start w:val="1"/>
+      <w:numFmt w:val="bullet"/>
+      <w:lvlText w:val="o"/>
+      <w:lvlJc w:val="left"/>
+      <w:pPr>
+        <w:ind w:left="5760" w:hanging="360"/>
+      </w:pPr>
+      <w:rPr>
+        <w:rFonts w:ascii="Courier New" w:hAnsi="Courier New" w:cs="Courier New" w:hint="default"/>
+      </w:rPr>
+    </w:lvl>
+    <w:lvl w:ilvl="8" w:tplc="08090005" w:tentative="1">
+      <w:start w:val="1"/>
+      <w:numFmt w:val="bullet"/>
+      <w:lvlText w:val=""/>
+      <w:lvlJc w:val="left"/>
+      <w:pPr>
+        <w:ind w:left="6480" w:hanging="360"/>
+      </w:pPr>
+      <w:rPr>
+        <w:rFonts w:ascii="Wingdings" w:hAnsi="Wingdings" w:hint="default"/>
+      </w:rPr>
+    </w:lvl>
+  </w:abstractNum>
+  <w:abstractNum w:abstractNumId="5" w15:restartNumberingAfterBreak="0">
     <w:nsid w:val="2A385666"/>
     <w:multiLevelType w:val="hybridMultilevel"/>
     <w:tmpl w:val="818C5566"/>
@@ -1960,7 +2338,7 @@
       </w:rPr>
     </w:lvl>
   </w:abstractNum>
-  <w:abstractNum w:abstractNumId="5" w15:restartNumberingAfterBreak="0">
+  <w:abstractNum w:abstractNumId="6" w15:restartNumberingAfterBreak="0">
     <w:nsid w:val="37F32DD6"/>
     <w:multiLevelType w:val="hybridMultilevel"/>
     <w:tmpl w:val="692652EC"/>
@@ -2073,7 +2451,7 @@
       </w:rPr>
     </w:lvl>
   </w:abstractNum>
-  <w:abstractNum w:abstractNumId="6" w15:restartNumberingAfterBreak="0">
+  <w:abstractNum w:abstractNumId="7" w15:restartNumberingAfterBreak="0">
     <w:nsid w:val="599C6FFB"/>
     <w:multiLevelType w:val="hybridMultilevel"/>
     <w:tmpl w:val="7BBC6196"/>
@@ -2186,7 +2564,7 @@
       </w:rPr>
     </w:lvl>
   </w:abstractNum>
-  <w:abstractNum w:abstractNumId="7" w15:restartNumberingAfterBreak="0">
+  <w:abstractNum w:abstractNumId="8" w15:restartNumberingAfterBreak="0">
     <w:nsid w:val="73D03617"/>
     <w:multiLevelType w:val="hybridMultilevel"/>
     <w:tmpl w:val="9BC43E4E"/>
@@ -2483,22 +2861,25 @@
     <w:abstractNumId w:val="2"/>
   </w:num>
   <w:num w:numId="62" w16cid:durableId="586813107">
-    <w:abstractNumId w:val="4"/>
+    <w:abstractNumId w:val="5"/>
   </w:num>
   <w:num w:numId="63" w16cid:durableId="1479153627">
-    <w:abstractNumId w:val="6"/>
+    <w:abstractNumId w:val="7"/>
   </w:num>
   <w:num w:numId="64" w16cid:durableId="1300960549">
-    <w:abstractNumId w:val="7"/>
+    <w:abstractNumId w:val="8"/>
   </w:num>
   <w:num w:numId="65" w16cid:durableId="1997538420">
     <w:abstractNumId w:val="0"/>
   </w:num>
   <w:num w:numId="66" w16cid:durableId="1581988568">
-    <w:abstractNumId w:val="5"/>
+    <w:abstractNumId w:val="6"/>
   </w:num>
   <w:num w:numId="67" w16cid:durableId="1215694928">
     <w:abstractNumId w:val="3"/>
+  </w:num>
+  <w:num w:numId="68" w16cid:durableId="485898551">
+    <w:abstractNumId w:val="4"/>
   </w:num>
 </w:numbering>
 </file>

</xml_diff>